<commit_message>
subo Sprint 3 y proyecto en Spring
</commit_message>
<xml_diff>
--- a/Formato_Sprint_2.docx
+++ b/Formato_Sprint_2.docx
@@ -758,6 +758,15 @@
     <w:p>
       <w:pPr>
         <w:pStyle w:val="Prrafodelista"/>
+        <w:jc w:val="both"/>
+        <w:rPr>
+          <w:u w:val="single"/>
+        </w:rPr>
+      </w:pPr>
+    </w:p>
+    <w:p>
+      <w:pPr>
+        <w:pStyle w:val="Prrafodelista"/>
         <w:ind w:hanging="720"/>
         <w:jc w:val="both"/>
       </w:pPr>
@@ -855,6 +864,7 @@
         <w:t>.</w:t>
       </w:r>
     </w:p>
+    <w:p/>
     <w:p/>
     <w:p>
       <w:r>
@@ -1999,13 +2009,63 @@
         <w:t>Como evidencia de las reuniones que efectúa el equipo del proyecto, presentar capturas de pantalla de las reuniones efectuadas y si lo consideran pertinente algunas actas de las reuniones.</w:t>
       </w:r>
     </w:p>
+    <w:p>
+      <w:pPr>
+        <w:jc w:val="both"/>
+      </w:pPr>
+    </w:p>
+    <w:p>
+      <w:pPr>
+        <w:jc w:val="both"/>
+      </w:pPr>
+      <w:r>
+        <w:rPr>
+          <w:noProof/>
+        </w:rPr>
+        <w:drawing>
+          <wp:inline distT="0" distB="0" distL="0" distR="0" wp14:anchorId="45D30D84" wp14:editId="4649855C">
+            <wp:extent cx="5612130" cy="1334135"/>
+            <wp:effectExtent l="0" t="0" r="7620" b="0"/>
+            <wp:docPr id="4" name="Imagen 4"/>
+            <wp:cNvGraphicFramePr>
+              <a:graphicFrameLocks xmlns:a="http://schemas.openxmlformats.org/drawingml/2006/main" noChangeAspect="1"/>
+            </wp:cNvGraphicFramePr>
+            <a:graphic xmlns:a="http://schemas.openxmlformats.org/drawingml/2006/main">
+              <a:graphicData uri="http://schemas.openxmlformats.org/drawingml/2006/picture">
+                <pic:pic xmlns:pic="http://schemas.openxmlformats.org/drawingml/2006/picture">
+                  <pic:nvPicPr>
+                    <pic:cNvPr id="1" name=""/>
+                    <pic:cNvPicPr/>
+                  </pic:nvPicPr>
+                  <pic:blipFill>
+                    <a:blip r:embed="rId12"/>
+                    <a:stretch>
+                      <a:fillRect/>
+                    </a:stretch>
+                  </pic:blipFill>
+                  <pic:spPr>
+                    <a:xfrm>
+                      <a:off x="0" y="0"/>
+                      <a:ext cx="5612130" cy="1334135"/>
+                    </a:xfrm>
+                    <a:prstGeom prst="rect">
+                      <a:avLst/>
+                    </a:prstGeom>
+                  </pic:spPr>
+                </pic:pic>
+              </a:graphicData>
+            </a:graphic>
+          </wp:inline>
+        </w:drawing>
+      </w:r>
+    </w:p>
     <w:sectPr>
-      <w:headerReference w:type="even" r:id="rId12"/>
-      <w:headerReference w:type="default" r:id="rId13"/>
-      <w:footerReference w:type="even" r:id="rId14"/>
-      <w:footerReference w:type="default" r:id="rId15"/>
-      <w:headerReference w:type="first" r:id="rId16"/>
-      <w:footerReference w:type="first" r:id="rId17"/>
+      <w:headerReference w:type="even" r:id="rId13"/>
+      <w:headerReference w:type="default" r:id="rId14"/>
+      <w:footerReference w:type="even" r:id="rId15"/>
+      <w:footerReference w:type="default" r:id="rId16"/>
+      <w:headerReference w:type="first" r:id="rId17"/>
+      <w:footerReference w:type="first" r:id="rId18"/>
       <w:pgSz w:w="12240" w:h="15840"/>
       <w:pgMar w:top="1417" w:right="1701" w:bottom="1417" w:left="1701" w:header="708" w:footer="708" w:gutter="0"/>
       <w:cols w:space="708"/>

</xml_diff>